<commit_message>
fix: fix table structure for docxtemplater
</commit_message>
<xml_diff>
--- a/TEMPLATE_PSM_2024.docx
+++ b/TEMPLATE_PSM_2024.docx
@@ -273,23 +273,7 @@
                 <w:sz w:val="22"/>
                 <w:szCs w:val="22"/>
               </w:rPr>
-              <w:t>{</w:t>
-            </w:r>
-            <w:proofErr w:type="spellStart"/>
-            <w:r>
-              <w:rPr>
-                <w:sz w:val="22"/>
-                <w:szCs w:val="22"/>
-              </w:rPr>
-              <w:t>student_id</w:t>
-            </w:r>
-            <w:proofErr w:type="spellEnd"/>
-            <w:r>
-              <w:rPr>
-                <w:sz w:val="22"/>
-                <w:szCs w:val="22"/>
-              </w:rPr>
-              <w:t>}</w:t>
+              <w:t>{student_id}</w:t>
             </w:r>
           </w:p>
         </w:tc>
@@ -347,23 +331,7 @@
                 <w:sz w:val="22"/>
                 <w:szCs w:val="22"/>
               </w:rPr>
-              <w:t>{</w:t>
-            </w:r>
-            <w:proofErr w:type="spellStart"/>
-            <w:r>
-              <w:rPr>
-                <w:sz w:val="22"/>
-                <w:szCs w:val="22"/>
-              </w:rPr>
-              <w:t>student_name</w:t>
-            </w:r>
-            <w:proofErr w:type="spellEnd"/>
-            <w:r>
-              <w:rPr>
-                <w:sz w:val="22"/>
-                <w:szCs w:val="22"/>
-              </w:rPr>
-              <w:t>}</w:t>
+              <w:t>{student_name}</w:t>
             </w:r>
           </w:p>
         </w:tc>
@@ -412,23 +380,7 @@
                 <w:sz w:val="22"/>
                 <w:szCs w:val="22"/>
               </w:rPr>
-              <w:t>{</w:t>
-            </w:r>
-            <w:proofErr w:type="spellStart"/>
-            <w:r>
-              <w:rPr>
-                <w:sz w:val="22"/>
-                <w:szCs w:val="22"/>
-              </w:rPr>
-              <w:t>industry_name</w:t>
-            </w:r>
-            <w:proofErr w:type="spellEnd"/>
-            <w:r>
-              <w:rPr>
-                <w:sz w:val="22"/>
-                <w:szCs w:val="22"/>
-              </w:rPr>
-              <w:t>}</w:t>
+              <w:t>{industry_name}</w:t>
             </w:r>
           </w:p>
         </w:tc>
@@ -487,23 +439,7 @@
                 <w:sz w:val="22"/>
                 <w:szCs w:val="22"/>
               </w:rPr>
-              <w:t>{</w:t>
-            </w:r>
-            <w:proofErr w:type="spellStart"/>
-            <w:r>
-              <w:rPr>
-                <w:sz w:val="22"/>
-                <w:szCs w:val="22"/>
-              </w:rPr>
-              <w:t>industry_coach_name</w:t>
-            </w:r>
-            <w:proofErr w:type="spellEnd"/>
-            <w:r>
-              <w:rPr>
-                <w:sz w:val="22"/>
-                <w:szCs w:val="22"/>
-              </w:rPr>
-              <w:t>}</w:t>
+              <w:t>{industry_coach_name}</w:t>
             </w:r>
           </w:p>
         </w:tc>
@@ -553,34 +489,262 @@
                 <w:sz w:val="22"/>
                 <w:szCs w:val="22"/>
               </w:rPr>
-              <w:t>{</w:t>
-            </w:r>
-            <w:proofErr w:type="spellStart"/>
-            <w:r>
-              <w:rPr>
-                <w:sz w:val="22"/>
-                <w:szCs w:val="22"/>
-              </w:rPr>
-              <w:t>academic_tutor_name</w:t>
-            </w:r>
-            <w:proofErr w:type="spellEnd"/>
-            <w:r>
-              <w:rPr>
-                <w:sz w:val="22"/>
-                <w:szCs w:val="22"/>
-              </w:rPr>
-              <w:t>}</w:t>
+              <w:t>{academic_tutor_name}</w:t>
             </w:r>
           </w:p>
         </w:tc>
       </w:tr>
     </w:tbl>
     <w:p/>
-    <w:p>
-      <w:r>
-        <w:t>{:table table1}</w:t>
-      </w:r>
-    </w:p>
+    <w:tbl>
+      <w:tblPr>
+        <w:tblStyle w:val="TableGrid"/>
+        <w:tblW w:w="0" w:type="auto"/>
+        <w:tblLook w:val="04A0" w:firstRow="1" w:lastRow="0" w:firstColumn="1" w:lastColumn="0" w:noHBand="0" w:noVBand="1"/>
+      </w:tblPr>
+      <w:tblGrid>
+        <w:gridCol w:w="2122"/>
+        <w:gridCol w:w="6894"/>
+      </w:tblGrid>
+      <w:tr>
+        <w:tc>
+          <w:tcPr>
+            <w:tcW w:w="9016" w:type="dxa"/>
+            <w:gridSpan w:val="2"/>
+            <w:tcBorders>
+              <w:top w:val="single" w:sz="4" w:space="0" w:color="auto"/>
+              <w:left w:val="single" w:sz="4" w:space="0" w:color="auto"/>
+              <w:bottom w:val="single" w:sz="4" w:space="0" w:color="auto"/>
+              <w:right w:val="single" w:sz="4" w:space="0" w:color="auto"/>
+            </w:tcBorders>
+            <w:hideMark/>
+          </w:tcPr>
+          <w:p>
+            <w:pPr>
+              <w:rPr>
+                <w:b/>
+                <w:bCs/>
+              </w:rPr>
+            </w:pPr>
+            <w:r>
+              <w:rPr>
+                <w:b/>
+                <w:bCs/>
+              </w:rPr>
+              <w:t>Week:</w:t>
+            </w:r>
+            <w:r>
+              <w:rPr>
+                <w:b/>
+                <w:bCs/>
+              </w:rPr>
+              <w:t xml:space="preserve"> {week}</w:t>
+            </w:r>
+          </w:p>
+        </w:tc>
+      </w:tr>
+      <w:tr>
+        <w:tc>
+          <w:tcPr>
+            <w:tcW w:w="2122" w:type="dxa"/>
+            <w:tcBorders>
+              <w:top w:val="single" w:sz="4" w:space="0" w:color="auto"/>
+              <w:left w:val="single" w:sz="4" w:space="0" w:color="auto"/>
+              <w:bottom w:val="single" w:sz="4" w:space="0" w:color="auto"/>
+              <w:right w:val="single" w:sz="4" w:space="0" w:color="auto"/>
+            </w:tcBorders>
+            <w:hideMark/>
+          </w:tcPr>
+          <w:p>
+            <w:pPr>
+              <w:rPr>
+                <w:b/>
+                <w:bCs/>
+              </w:rPr>
+            </w:pPr>
+            <w:r>
+              <w:rPr>
+                <w:b/>
+                <w:bCs/>
+              </w:rPr>
+              <w:t>Date</w:t>
+            </w:r>
+          </w:p>
+        </w:tc>
+        <w:tc>
+          <w:tcPr>
+            <w:tcW w:w="6894" w:type="dxa"/>
+            <w:tcBorders>
+              <w:top w:val="single" w:sz="4" w:space="0" w:color="auto"/>
+              <w:left w:val="single" w:sz="4" w:space="0" w:color="auto"/>
+              <w:bottom w:val="single" w:sz="4" w:space="0" w:color="auto"/>
+              <w:right w:val="single" w:sz="4" w:space="0" w:color="auto"/>
+            </w:tcBorders>
+            <w:hideMark/>
+          </w:tcPr>
+          <w:p>
+            <w:pPr>
+              <w:rPr>
+                <w:b/>
+                <w:bCs/>
+              </w:rPr>
+            </w:pPr>
+            <w:r>
+              <w:rPr>
+                <w:b/>
+                <w:bCs/>
+              </w:rPr>
+              <w:t>Activities</w:t>
+            </w:r>
+          </w:p>
+        </w:tc>
+      </w:tr>
+      <w:tr>
+        <w:tc>
+          <w:tcPr>
+            <w:tcW w:w="2122" w:type="dxa"/>
+            <w:tcBorders>
+              <w:top w:val="single" w:sz="4" w:space="0" w:color="auto"/>
+              <w:left w:val="single" w:sz="4" w:space="0" w:color="auto"/>
+              <w:bottom w:val="single" w:sz="4" w:space="0" w:color="auto"/>
+              <w:right w:val="single" w:sz="4" w:space="0" w:color="auto"/>
+            </w:tcBorders>
+          </w:tcPr>
+          <w:p>
+            <w:pPr>
+              <w:rPr>
+                <w:b/>
+                <w:bCs/>
+              </w:rPr>
+            </w:pPr>
+            <w:r>
+              <w:rPr>
+                <w:b/>
+                <w:bCs/>
+              </w:rPr>
+              <w:t>{#logs}</w:t>
+            </w:r>
+          </w:p>
+          <w:p>
+            <w:pPr>
+              <w:rPr>
+                <w:b/>
+                <w:bCs/>
+              </w:rPr>
+            </w:pPr>
+            <w:r>
+              <w:rPr>
+                <w:b/>
+                <w:bCs/>
+              </w:rPr>
+              <w:t>{date}</w:t>
+            </w:r>
+          </w:p>
+          <w:p>
+            <w:pPr>
+              <w:rPr>
+                <w:b/>
+                <w:bCs/>
+              </w:rPr>
+            </w:pPr>
+            <w:r>
+              <w:rPr>
+                <w:b/>
+                <w:bCs/>
+              </w:rPr>
+              <w:t>{/logs}</w:t>
+            </w:r>
+          </w:p>
+        </w:tc>
+        <w:tc>
+          <w:tcPr>
+            <w:tcW w:w="6894" w:type="dxa"/>
+            <w:tcBorders>
+              <w:top w:val="single" w:sz="4" w:space="0" w:color="auto"/>
+              <w:left w:val="single" w:sz="4" w:space="0" w:color="auto"/>
+              <w:bottom w:val="single" w:sz="4" w:space="0" w:color="auto"/>
+              <w:right w:val="single" w:sz="4" w:space="0" w:color="auto"/>
+            </w:tcBorders>
+          </w:tcPr>
+          <w:p>
+            <w:pPr>
+              <w:rPr>
+                <w:b/>
+                <w:bCs/>
+              </w:rPr>
+            </w:pPr>
+          </w:p>
+          <w:p>
+            <w:pPr>
+              <w:rPr>
+                <w:b/>
+                <w:bCs/>
+              </w:rPr>
+            </w:pPr>
+            <w:r>
+              <w:rPr>
+                <w:b/>
+                <w:bCs/>
+              </w:rPr>
+              <w:t>{activities}</w:t>
+            </w:r>
+          </w:p>
+          <w:p>
+            <w:pPr>
+              <w:rPr>
+                <w:b/>
+                <w:bCs/>
+              </w:rPr>
+            </w:pPr>
+          </w:p>
+          <w:p>
+            <w:pPr>
+              <w:rPr>
+                <w:b/>
+                <w:bCs/>
+              </w:rPr>
+            </w:pPr>
+          </w:p>
+        </w:tc>
+      </w:tr>
+      <w:tr>
+        <w:tc>
+          <w:tcPr>
+            <w:tcW w:w="9016" w:type="dxa"/>
+            <w:gridSpan w:val="2"/>
+            <w:tcBorders>
+              <w:top w:val="single" w:sz="4" w:space="0" w:color="auto"/>
+              <w:left w:val="single" w:sz="4" w:space="0" w:color="auto"/>
+              <w:bottom w:val="single" w:sz="4" w:space="0" w:color="auto"/>
+              <w:right w:val="single" w:sz="4" w:space="0" w:color="auto"/>
+            </w:tcBorders>
+          </w:tcPr>
+          <w:p/>
+          <w:p>
+            <w:r>
+              <w:t>Verified by Industry Coach:</w:t>
+            </w:r>
+          </w:p>
+          <w:p/>
+          <w:p>
+            <w:r>
+              <w:t>Official Stamps:</w:t>
+            </w:r>
+          </w:p>
+          <w:p/>
+          <w:p/>
+          <w:p>
+            <w:r>
+              <w:t xml:space="preserve">Comment: </w:t>
+            </w:r>
+          </w:p>
+          <w:p/>
+          <w:p/>
+          <w:p/>
+        </w:tc>
+      </w:tr>
+    </w:tbl>
+    <w:p/>
     <w:sectPr>
       <w:headerReference w:type="default" r:id="rId7"/>
       <w:pgSz w:w="11906" w:h="16838"/>
@@ -1083,7 +1247,6 @@
   <w:style w:type="character" w:default="1" w:styleId="DefaultParagraphFont">
     <w:name w:val="Default Paragraph Font"/>
     <w:uiPriority w:val="1"/>
-    <w:semiHidden/>
     <w:unhideWhenUsed/>
   </w:style>
   <w:style w:type="table" w:default="1" w:styleId="TableNormal">

</xml_diff>